<commit_message>
con nuevas funciones del servicio web
</commit_message>
<xml_diff>
--- a/tipos_datos.docx
+++ b/tipos_datos.docx
@@ -4248,7 +4248,7 @@
               <w:jc w:val="center"/>
             </w:pPr>
             <w:r>
-              <w:t>Recibidos[].usuario</w:t>
+              <w:t>Recibidos[].id</w:t>
             </w:r>
           </w:p>
         </w:tc>
@@ -4263,7 +4263,7 @@
             </w:pPr>
             <w:proofErr w:type="spellStart"/>
             <w:r>
-              <w:t>String</w:t>
+              <w:t>Integer</w:t>
             </w:r>
             <w:proofErr w:type="spellEnd"/>
           </w:p>
@@ -4292,7 +4292,7 @@
               <w:jc w:val="center"/>
             </w:pPr>
             <w:r>
-              <w:t>-</w:t>
+              <w:t>X</w:t>
             </w:r>
           </w:p>
         </w:tc>
@@ -4306,7 +4306,7 @@
               <w:jc w:val="center"/>
             </w:pPr>
             <w:r>
-              <w:t>3,20</w:t>
+              <w:t>-</w:t>
             </w:r>
           </w:p>
         </w:tc>
@@ -4367,7 +4367,7 @@
               <w:jc w:val="center"/>
             </w:pPr>
             <w:r>
-              <w:t>Recibidos[].fecha</w:t>
+              <w:t>Recibidos[].usuario</w:t>
             </w:r>
           </w:p>
         </w:tc>
@@ -4382,7 +4382,7 @@
             </w:pPr>
             <w:proofErr w:type="spellStart"/>
             <w:r>
-              <w:t>datetime</w:t>
+              <w:t>String</w:t>
             </w:r>
             <w:proofErr w:type="spellEnd"/>
           </w:p>
@@ -4425,7 +4425,7 @@
               <w:jc w:val="center"/>
             </w:pPr>
             <w:r>
-              <w:t>-</w:t>
+              <w:t>3,20</w:t>
             </w:r>
           </w:p>
         </w:tc>
@@ -4486,7 +4486,7 @@
               <w:jc w:val="center"/>
             </w:pPr>
             <w:r>
-              <w:t>Recibidos[].mensaje</w:t>
+              <w:t>Recibidos[].fecha</w:t>
             </w:r>
           </w:p>
         </w:tc>
@@ -4501,7 +4501,7 @@
             </w:pPr>
             <w:proofErr w:type="spellStart"/>
             <w:r>
-              <w:t>String</w:t>
+              <w:t>datetime</w:t>
             </w:r>
             <w:proofErr w:type="spellEnd"/>
           </w:p>
@@ -4516,7 +4516,7 @@
               <w:jc w:val="center"/>
             </w:pPr>
             <w:r>
-              <w:t>X</w:t>
+              <w:t>x</w:t>
             </w:r>
           </w:p>
         </w:tc>
@@ -4544,7 +4544,7 @@
               <w:jc w:val="center"/>
             </w:pPr>
             <w:r>
-              <w:t>1,200</w:t>
+              <w:t>-</w:t>
             </w:r>
           </w:p>
         </w:tc>
@@ -4605,6 +4605,125 @@
               <w:jc w:val="center"/>
             </w:pPr>
             <w:r>
+              <w:t>Recibidos[].mensaje</w:t>
+            </w:r>
+          </w:p>
+        </w:tc>
+        <w:tc>
+          <w:tcPr>
+            <w:tcW w:w="1507" w:type="dxa"/>
+            <w:vAlign w:val="center"/>
+          </w:tcPr>
+          <w:p>
+            <w:pPr>
+              <w:jc w:val="center"/>
+            </w:pPr>
+            <w:proofErr w:type="spellStart"/>
+            <w:r>
+              <w:t>String</w:t>
+            </w:r>
+            <w:proofErr w:type="spellEnd"/>
+          </w:p>
+        </w:tc>
+        <w:tc>
+          <w:tcPr>
+            <w:tcW w:w="1660" w:type="dxa"/>
+            <w:vAlign w:val="center"/>
+          </w:tcPr>
+          <w:p>
+            <w:pPr>
+              <w:jc w:val="center"/>
+            </w:pPr>
+            <w:r>
+              <w:t>X</w:t>
+            </w:r>
+          </w:p>
+        </w:tc>
+        <w:tc>
+          <w:tcPr>
+            <w:tcW w:w="1113" w:type="dxa"/>
+            <w:vAlign w:val="center"/>
+          </w:tcPr>
+          <w:p>
+            <w:pPr>
+              <w:jc w:val="center"/>
+            </w:pPr>
+            <w:r>
+              <w:t>-</w:t>
+            </w:r>
+          </w:p>
+        </w:tc>
+        <w:tc>
+          <w:tcPr>
+            <w:tcW w:w="1109" w:type="dxa"/>
+            <w:vAlign w:val="center"/>
+          </w:tcPr>
+          <w:p>
+            <w:pPr>
+              <w:jc w:val="center"/>
+            </w:pPr>
+            <w:r>
+              <w:t>1,200</w:t>
+            </w:r>
+          </w:p>
+        </w:tc>
+        <w:tc>
+          <w:tcPr>
+            <w:tcW w:w="886" w:type="dxa"/>
+            <w:vAlign w:val="center"/>
+          </w:tcPr>
+          <w:p>
+            <w:pPr>
+              <w:jc w:val="center"/>
+            </w:pPr>
+            <w:r>
+              <w:t>-</w:t>
+            </w:r>
+          </w:p>
+        </w:tc>
+        <w:tc>
+          <w:tcPr>
+            <w:tcW w:w="2517" w:type="dxa"/>
+            <w:vAlign w:val="center"/>
+          </w:tcPr>
+          <w:p>
+            <w:pPr>
+              <w:jc w:val="center"/>
+            </w:pPr>
+            <w:r>
+              <w:t>-</w:t>
+            </w:r>
+          </w:p>
+        </w:tc>
+        <w:tc>
+          <w:tcPr>
+            <w:tcW w:w="2228" w:type="dxa"/>
+            <w:vAlign w:val="center"/>
+          </w:tcPr>
+          <w:p>
+            <w:pPr>
+              <w:jc w:val="center"/>
+            </w:pPr>
+            <w:r>
+              <w:t>-</w:t>
+            </w:r>
+          </w:p>
+        </w:tc>
+      </w:tr>
+      <w:tr>
+        <w:trPr>
+          <w:jc w:val="center"/>
+        </w:trPr>
+        <w:tc>
+          <w:tcPr>
+            <w:tcW w:w="2646" w:type="dxa"/>
+            <w:vAlign w:val="center"/>
+          </w:tcPr>
+          <w:p>
+            <w:pPr>
+              <w:jc w:val="center"/>
+            </w:pPr>
+            <w:r>
               <w:t>enviados[]</w:t>
             </w:r>
           </w:p>
@@ -4650,6 +4769,130 @@
             </w:pPr>
             <w:r>
               <w:t>-</w:t>
+            </w:r>
+          </w:p>
+        </w:tc>
+        <w:tc>
+          <w:tcPr>
+            <w:tcW w:w="1109" w:type="dxa"/>
+            <w:vAlign w:val="center"/>
+          </w:tcPr>
+          <w:p>
+            <w:pPr>
+              <w:jc w:val="center"/>
+            </w:pPr>
+            <w:r>
+              <w:t>-</w:t>
+            </w:r>
+          </w:p>
+        </w:tc>
+        <w:tc>
+          <w:tcPr>
+            <w:tcW w:w="886" w:type="dxa"/>
+            <w:vAlign w:val="center"/>
+          </w:tcPr>
+          <w:p>
+            <w:pPr>
+              <w:jc w:val="center"/>
+            </w:pPr>
+            <w:r>
+              <w:t>-</w:t>
+            </w:r>
+          </w:p>
+        </w:tc>
+        <w:tc>
+          <w:tcPr>
+            <w:tcW w:w="2517" w:type="dxa"/>
+            <w:vAlign w:val="center"/>
+          </w:tcPr>
+          <w:p>
+            <w:pPr>
+              <w:jc w:val="center"/>
+            </w:pPr>
+            <w:r>
+              <w:t>-</w:t>
+            </w:r>
+          </w:p>
+        </w:tc>
+        <w:tc>
+          <w:tcPr>
+            <w:tcW w:w="2228" w:type="dxa"/>
+            <w:vAlign w:val="center"/>
+          </w:tcPr>
+          <w:p>
+            <w:pPr>
+              <w:jc w:val="center"/>
+            </w:pPr>
+            <w:r>
+              <w:t>-</w:t>
+            </w:r>
+          </w:p>
+        </w:tc>
+      </w:tr>
+      <w:tr>
+        <w:trPr>
+          <w:jc w:val="center"/>
+        </w:trPr>
+        <w:tc>
+          <w:tcPr>
+            <w:tcW w:w="2646" w:type="dxa"/>
+            <w:vAlign w:val="center"/>
+          </w:tcPr>
+          <w:p>
+            <w:pPr>
+              <w:jc w:val="center"/>
+            </w:pPr>
+            <w:r>
+              <w:t>enviadeos</w:t>
+            </w:r>
+            <w:bookmarkStart w:id="0" w:name="_GoBack"/>
+            <w:bookmarkEnd w:id="0"/>
+            <w:r>
+              <w:t>[].id</w:t>
+            </w:r>
+          </w:p>
+        </w:tc>
+        <w:tc>
+          <w:tcPr>
+            <w:tcW w:w="1507" w:type="dxa"/>
+            <w:vAlign w:val="center"/>
+          </w:tcPr>
+          <w:p>
+            <w:pPr>
+              <w:jc w:val="center"/>
+            </w:pPr>
+            <w:proofErr w:type="spellStart"/>
+            <w:r>
+              <w:t>Integer</w:t>
+            </w:r>
+            <w:proofErr w:type="spellEnd"/>
+          </w:p>
+        </w:tc>
+        <w:tc>
+          <w:tcPr>
+            <w:tcW w:w="1660" w:type="dxa"/>
+            <w:vAlign w:val="center"/>
+          </w:tcPr>
+          <w:p>
+            <w:pPr>
+              <w:jc w:val="center"/>
+            </w:pPr>
+            <w:r>
+              <w:t>x</w:t>
+            </w:r>
+          </w:p>
+        </w:tc>
+        <w:tc>
+          <w:tcPr>
+            <w:tcW w:w="1113" w:type="dxa"/>
+            <w:vAlign w:val="center"/>
+          </w:tcPr>
+          <w:p>
+            <w:pPr>
+              <w:jc w:val="center"/>
+            </w:pPr>
+            <w:r>
+              <w:t>X</w:t>
             </w:r>
           </w:p>
         </w:tc>
@@ -5916,6 +6159,7 @@
             </w:pPr>
             <w:proofErr w:type="spellStart"/>
             <w:r>
+              <w:lastRenderedPageBreak/>
               <w:t>historico</w:t>
             </w:r>
             <w:proofErr w:type="spellEnd"/>
@@ -6174,7 +6418,6 @@
             </w:pPr>
             <w:proofErr w:type="spellStart"/>
             <w:r>
-              <w:lastRenderedPageBreak/>
               <w:t>historico</w:t>
             </w:r>
             <w:proofErr w:type="spellEnd"/>
@@ -6439,12 +6682,10 @@
             <w:r>
               <w:t>[].</w:t>
             </w:r>
-            <w:bookmarkStart w:id="0" w:name="_GoBack"/>
             <w:proofErr w:type="spellStart"/>
             <w:r>
               <w:t>fechaUltimaActualizacion</w:t>
             </w:r>
-            <w:bookmarkEnd w:id="0"/>
             <w:proofErr w:type="spellEnd"/>
           </w:p>
         </w:tc>

</xml_diff>